<commit_message>
Formatted and Final version. Fixes #1
</commit_message>
<xml_diff>
--- a/project documents/Project3_Proposal-Myers_Briggs_Personality_Prediction.docx
+++ b/project documents/Project3_Proposal-Myers_Briggs_Personality_Prediction.docx
@@ -124,7 +124,43 @@
           <w:bCs/>
           <w:noProof/>
         </w:rPr>
-        <w:t>Project 3 – University of Texas, Austin – Data Analytics Bootcamp, 2019-2020</w:t>
+        <w:t>Project 3 – University of Texas, Austin – Data Analytics Bootcamp, 2019</w:t>
+      </w:r>
+      <w:r>
+        <w:rPr>
+          <w:rFonts w:asciiTheme="majorHAnsi" w:hAnsiTheme="majorHAnsi" w:cstheme="majorHAnsi"/>
+          <w:b/>
+          <w:bCs/>
+          <w:noProof/>
+        </w:rPr>
+        <w:t xml:space="preserve"> </w:t>
+      </w:r>
+      <w:r>
+        <w:rPr>
+          <w:rFonts w:asciiTheme="majorHAnsi" w:hAnsiTheme="majorHAnsi" w:cstheme="majorHAnsi"/>
+          <w:b/>
+          <w:bCs/>
+          <w:noProof/>
+        </w:rPr>
+        <w:t>-</w:t>
+      </w:r>
+      <w:r>
+        <w:rPr>
+          <w:rFonts w:asciiTheme="majorHAnsi" w:hAnsiTheme="majorHAnsi" w:cstheme="majorHAnsi"/>
+          <w:b/>
+          <w:bCs/>
+          <w:noProof/>
+        </w:rPr>
+        <w:t xml:space="preserve"> </w:t>
+      </w:r>
+      <w:r>
+        <w:rPr>
+          <w:rFonts w:asciiTheme="majorHAnsi" w:hAnsiTheme="majorHAnsi" w:cstheme="majorHAnsi"/>
+          <w:b/>
+          <w:bCs/>
+          <w:noProof/>
+        </w:rPr>
+        <w:t>2020</w:t>
       </w:r>
     </w:p>
     <w:p>

</xml_diff>